<commit_message>
design v3 to v4 (1,2p + source +20/x) po v3 conf?
</commit_message>
<xml_diff>
--- a/others/Теория.docx
+++ b/others/Теория.docx
@@ -310,7 +310,6 @@
           <w:rFonts w:ascii="Times New Roman" w:hAnsi="Times New Roman" w:cs="Times New Roman"/>
           <w:sz w:val="28"/>
           <w:szCs w:val="28"/>
-          <w:lang w:val="en-US"/>
         </w:rPr>
         <w:t>.[3]</w:t>
       </w:r>
@@ -2272,7 +2271,6 @@
           <w:rFonts w:ascii="Times New Roman" w:hAnsi="Times New Roman" w:cs="Times New Roman"/>
           <w:sz w:val="28"/>
           <w:szCs w:val="28"/>
-          <w:lang w:val="en-US"/>
         </w:rPr>
         <w:t>.</w:t>
       </w:r>
@@ -2306,15 +2304,7 @@
           <w:sz w:val="28"/>
           <w:szCs w:val="28"/>
         </w:rPr>
-        <w:t>дистанционного обучения</w:t>
-      </w:r>
-      <w:r>
-        <w:rPr>
-          <w:rFonts w:ascii="Times New Roman" w:hAnsi="Times New Roman" w:cs="Times New Roman"/>
-          <w:sz w:val="28"/>
-          <w:szCs w:val="28"/>
-        </w:rPr>
-        <w:t>.</w:t>
+        <w:t>дистанционного обучения.</w:t>
       </w:r>
     </w:p>
     <w:p>
@@ -2352,7 +2342,6 @@
           <w:rFonts w:ascii="Times New Roman" w:hAnsi="Times New Roman" w:cs="Times New Roman"/>
           <w:sz w:val="28"/>
           <w:szCs w:val="28"/>
-          <w:lang w:val="en-US"/>
         </w:rPr>
       </w:pPr>
       <w:r>
@@ -2368,7 +2357,6 @@
           <w:rFonts w:ascii="Times New Roman" w:hAnsi="Times New Roman" w:cs="Times New Roman"/>
           <w:sz w:val="28"/>
           <w:szCs w:val="28"/>
-          <w:lang w:val="en-US"/>
         </w:rPr>
         <w:t>[19]</w:t>
       </w:r>
@@ -3328,19 +3316,25 @@
           <w:szCs w:val="28"/>
         </w:rPr>
       </w:pPr>
-    </w:p>
-    <w:p>
-      <w:pPr>
-        <w:spacing w:line="360" w:lineRule="auto"/>
-        <w:rPr>
-          <w:rFonts w:ascii="Times New Roman" w:hAnsi="Times New Roman" w:cs="Times New Roman"/>
-          <w:sz w:val="28"/>
-          <w:szCs w:val="28"/>
-        </w:rPr>
-      </w:pPr>
-      <w:r>
-        <w:rPr>
-          <w:rFonts w:ascii="Times New Roman" w:hAnsi="Times New Roman" w:cs="Times New Roman"/>
+      <w:bookmarkStart w:id="1" w:name="_GoBack"/>
+      <w:bookmarkEnd w:id="1"/>
+    </w:p>
+    <w:p>
+      <w:pPr>
+        <w:spacing w:line="360" w:lineRule="auto"/>
+        <w:rPr>
+          <w:rFonts w:ascii="Times New Roman" w:hAnsi="Times New Roman" w:cs="Times New Roman"/>
+          <w:b/>
+          <w:bCs/>
+          <w:sz w:val="28"/>
+          <w:szCs w:val="28"/>
+        </w:rPr>
+      </w:pPr>
+      <w:r>
+        <w:rPr>
+          <w:rFonts w:ascii="Times New Roman" w:hAnsi="Times New Roman" w:cs="Times New Roman"/>
+          <w:b/>
+          <w:bCs/>
           <w:sz w:val="28"/>
           <w:szCs w:val="28"/>
         </w:rPr>
@@ -3353,195 +3347,267 @@
         <w:pStyle w:val="a3"/>
         <w:numPr>
           <w:ilvl w:val="0"/>
-          <w:numId w:val="6"/>
+          <w:numId w:val="27"/>
         </w:numPr>
         <w:spacing w:line="360" w:lineRule="auto"/>
         <w:rPr>
-          <w:rFonts w:ascii="Times New Roman" w:hAnsi="Times New Roman" w:cs="Times New Roman"/>
-          <w:sz w:val="28"/>
-          <w:szCs w:val="28"/>
-        </w:rPr>
-      </w:pPr>
-      <w:hyperlink r:id="rId5" w:history="1">
-        <w:r>
-          <w:rPr>
-            <w:rStyle w:val="a4"/>
-            <w:rFonts w:ascii="Times New Roman" w:hAnsi="Times New Roman" w:cs="Times New Roman"/>
-            <w:sz w:val="28"/>
-            <w:szCs w:val="28"/>
-          </w:rPr>
-          <w:t>https://externat.foxford.ru/polezno-znat/chto-takoe-distancionnoe-obuchenie</w:t>
-        </w:r>
-      </w:hyperlink>
+          <w:sz w:val="28"/>
+          <w:szCs w:val="28"/>
+        </w:rPr>
+      </w:pPr>
+      <w:r>
+        <w:rPr>
+          <w:rFonts w:eastAsiaTheme="majorEastAsia"/>
+          <w:sz w:val="28"/>
+          <w:szCs w:val="28"/>
+        </w:rPr>
+        <w:t xml:space="preserve">Всё о дистанционном образовании. [Электронный ресурс] — Режим </w:t>
+      </w:r>
+      <w:proofErr w:type="gramStart"/>
+      <w:r>
+        <w:rPr>
+          <w:rFonts w:eastAsiaTheme="majorEastAsia"/>
+          <w:sz w:val="28"/>
+          <w:szCs w:val="28"/>
+        </w:rPr>
+        <w:t>доступа:  https://externat.foxford.ru/polezno-znat/chto-takoe-distancionnoe-obuchenie</w:t>
+      </w:r>
+      <w:proofErr w:type="gramEnd"/>
+      <w:r>
+        <w:rPr>
+          <w:rFonts w:eastAsiaTheme="majorEastAsia"/>
+          <w:sz w:val="28"/>
+          <w:szCs w:val="28"/>
+        </w:rPr>
+        <w:t xml:space="preserve"> – Дата обращения (10.05.2023).</w:t>
+      </w:r>
     </w:p>
     <w:p>
       <w:pPr>
         <w:pStyle w:val="a3"/>
         <w:numPr>
           <w:ilvl w:val="0"/>
-          <w:numId w:val="6"/>
+          <w:numId w:val="27"/>
         </w:numPr>
         <w:spacing w:line="360" w:lineRule="auto"/>
         <w:rPr>
-          <w:rFonts w:ascii="Times New Roman" w:hAnsi="Times New Roman" w:cs="Times New Roman"/>
-          <w:sz w:val="28"/>
-          <w:szCs w:val="28"/>
-        </w:rPr>
-      </w:pPr>
-      <w:hyperlink r:id="rId6" w:history="1">
-        <w:r>
-          <w:rPr>
-            <w:rStyle w:val="a4"/>
-            <w:rFonts w:ascii="Times New Roman" w:hAnsi="Times New Roman" w:cs="Times New Roman"/>
-            <w:sz w:val="28"/>
-            <w:szCs w:val="28"/>
-          </w:rPr>
-          <w:t>https://udalenking.ru/chto-luchshe-distancionnoe-obuchenie-ili-tradicionnoe/</w:t>
-        </w:r>
-      </w:hyperlink>
+          <w:sz w:val="28"/>
+          <w:szCs w:val="28"/>
+        </w:rPr>
+      </w:pPr>
+      <w:r>
+        <w:rPr>
+          <w:sz w:val="28"/>
+          <w:szCs w:val="28"/>
+        </w:rPr>
+        <w:t xml:space="preserve">Сравнение форм образования. Традиционная и дистанционная. </w:t>
+      </w:r>
+      <w:r>
+        <w:rPr>
+          <w:rFonts w:eastAsiaTheme="majorEastAsia"/>
+          <w:sz w:val="28"/>
+          <w:szCs w:val="28"/>
+        </w:rPr>
+        <w:t xml:space="preserve">[Электронный ресурс] — Режим </w:t>
+      </w:r>
+      <w:proofErr w:type="gramStart"/>
+      <w:r>
+        <w:rPr>
+          <w:rFonts w:eastAsiaTheme="majorEastAsia"/>
+          <w:sz w:val="28"/>
+          <w:szCs w:val="28"/>
+        </w:rPr>
+        <w:t xml:space="preserve">доступа: </w:t>
+      </w:r>
+      <w:r>
+        <w:rPr>
+          <w:sz w:val="28"/>
+          <w:szCs w:val="28"/>
+        </w:rPr>
+        <w:t xml:space="preserve"> </w:t>
+      </w:r>
+      <w:r>
+        <w:rPr>
+          <w:rFonts w:eastAsiaTheme="majorEastAsia"/>
+          <w:sz w:val="28"/>
+          <w:szCs w:val="28"/>
+        </w:rPr>
+        <w:t>https://udalenking.ru/chto-luchshe-distancionnoe-obuchenie-ili-tradicionnoe/</w:t>
+      </w:r>
+      <w:proofErr w:type="gramEnd"/>
+      <w:r>
+        <w:rPr>
+          <w:rFonts w:eastAsiaTheme="majorEastAsia"/>
+          <w:sz w:val="28"/>
+          <w:szCs w:val="28"/>
+        </w:rPr>
+        <w:t xml:space="preserve"> – Дата обращения (10.05.2023).</w:t>
+      </w:r>
     </w:p>
     <w:p>
       <w:pPr>
         <w:pStyle w:val="a3"/>
         <w:numPr>
           <w:ilvl w:val="0"/>
-          <w:numId w:val="6"/>
+          <w:numId w:val="27"/>
         </w:numPr>
         <w:spacing w:line="360" w:lineRule="auto"/>
         <w:rPr>
-          <w:rFonts w:ascii="Times New Roman" w:hAnsi="Times New Roman" w:cs="Times New Roman"/>
-          <w:sz w:val="28"/>
-          <w:szCs w:val="28"/>
-        </w:rPr>
-      </w:pPr>
-      <w:hyperlink r:id="rId7" w:history="1">
-        <w:r>
-          <w:rPr>
-            <w:rStyle w:val="a4"/>
-            <w:rFonts w:ascii="Times New Roman" w:hAnsi="Times New Roman" w:cs="Times New Roman"/>
-            <w:sz w:val="28"/>
-            <w:szCs w:val="28"/>
-          </w:rPr>
-          <w:t>https://научныепереводы.рф/distanczionnoe-ili-ochnoe/</w:t>
-        </w:r>
-      </w:hyperlink>
+          <w:sz w:val="28"/>
+          <w:szCs w:val="28"/>
+        </w:rPr>
+      </w:pPr>
+      <w:r>
+        <w:rPr>
+          <w:sz w:val="28"/>
+          <w:szCs w:val="28"/>
+        </w:rPr>
+        <w:t xml:space="preserve">Все плюсы и минусы дистанционного образования и очного образования. </w:t>
+      </w:r>
+      <w:r>
+        <w:rPr>
+          <w:rFonts w:eastAsiaTheme="majorEastAsia"/>
+          <w:sz w:val="28"/>
+          <w:szCs w:val="28"/>
+        </w:rPr>
+        <w:t xml:space="preserve">[Электронный ресурс] — Режим </w:t>
+      </w:r>
+      <w:proofErr w:type="gramStart"/>
+      <w:r>
+        <w:rPr>
+          <w:rFonts w:eastAsiaTheme="majorEastAsia"/>
+          <w:sz w:val="28"/>
+          <w:szCs w:val="28"/>
+        </w:rPr>
+        <w:t xml:space="preserve">доступа: </w:t>
+      </w:r>
+      <w:r>
+        <w:rPr>
+          <w:sz w:val="28"/>
+          <w:szCs w:val="28"/>
+        </w:rPr>
+        <w:t xml:space="preserve"> </w:t>
+      </w:r>
+      <w:r>
+        <w:rPr>
+          <w:rFonts w:eastAsiaTheme="majorEastAsia"/>
+          <w:sz w:val="28"/>
+          <w:szCs w:val="28"/>
+        </w:rPr>
+        <w:t>https://научныепереводы.рф/distanczionnoe-ili-ochnoe/</w:t>
+      </w:r>
+      <w:proofErr w:type="gramEnd"/>
+      <w:r>
+        <w:rPr>
+          <w:rFonts w:eastAsiaTheme="majorEastAsia"/>
+          <w:sz w:val="28"/>
+          <w:szCs w:val="28"/>
+        </w:rPr>
+        <w:t xml:space="preserve"> – Дата обращения (10.05.2023).</w:t>
+      </w:r>
     </w:p>
     <w:p>
       <w:pPr>
         <w:pStyle w:val="a3"/>
         <w:numPr>
           <w:ilvl w:val="0"/>
-          <w:numId w:val="6"/>
+          <w:numId w:val="27"/>
         </w:numPr>
         <w:spacing w:line="360" w:lineRule="auto"/>
         <w:rPr>
-          <w:rFonts w:ascii="Times New Roman" w:hAnsi="Times New Roman" w:cs="Times New Roman"/>
-          <w:sz w:val="28"/>
-          <w:szCs w:val="28"/>
-        </w:rPr>
-      </w:pPr>
-      <w:r>
-        <w:rPr>
-          <w:rFonts w:ascii="Times New Roman" w:hAnsi="Times New Roman" w:cs="Times New Roman"/>
+          <w:sz w:val="28"/>
+          <w:szCs w:val="28"/>
+        </w:rPr>
+      </w:pPr>
+      <w:r>
+        <w:rPr>
           <w:sz w:val="28"/>
           <w:szCs w:val="28"/>
         </w:rPr>
         <w:t>А.А. Артюхов. </w:t>
       </w:r>
-      <w:hyperlink r:id="rId8" w:anchor="page=49" w:history="1">
-        <w:r>
-          <w:rPr>
-            <w:rStyle w:val="a4"/>
-            <w:rFonts w:ascii="Times New Roman" w:hAnsi="Times New Roman" w:cs="Times New Roman"/>
-            <w:sz w:val="28"/>
-            <w:szCs w:val="28"/>
-          </w:rPr>
-          <w:t>НЕКОТОРЫЕ АСПЕКТЫ ТЕОРИИ И ПРАКТИКИ ОРГАНИЗАЦИИ «ДИСТАНЦИОННОГО ОБУЧЕНИЯ» ПРИ ИЗУЧЕНИИ ГЕОГРАФИИ В ОСНОВНОЙ ШКОЛЕ</w:t>
-        </w:r>
-      </w:hyperlink>
-      <w:r>
-        <w:rPr>
-          <w:rFonts w:ascii="Times New Roman" w:hAnsi="Times New Roman" w:cs="Times New Roman"/>
+      <w:r>
+        <w:rPr>
+          <w:rFonts w:eastAsiaTheme="majorEastAsia"/>
+          <w:sz w:val="28"/>
+          <w:szCs w:val="28"/>
+        </w:rPr>
+        <w:t>НЕКОТОРЫЕ АСПЕКТЫ ТЕОРИИ И ПРАКТИКИ ОРГАНИЗАЦИИ «ДИСТАНЦИОННОГО ОБУЧЕНИЯ» ПРИ ИЗУЧЕНИИ ГЕОГРАФИИ В ОСНОВНОЙ ШКОЛЕ</w:t>
+      </w:r>
+      <w:r>
+        <w:rPr>
           <w:sz w:val="28"/>
           <w:szCs w:val="28"/>
         </w:rPr>
         <w:t> // Международный научно-исследовательский журнал. — 2021. — Т. Выпуск 5. — С. 51. — </w:t>
       </w:r>
-      <w:hyperlink r:id="rId9" w:tooltip="Международный стандартный серийный номер" w:history="1">
-        <w:r>
-          <w:rPr>
-            <w:rStyle w:val="a4"/>
-            <w:rFonts w:ascii="Times New Roman" w:hAnsi="Times New Roman" w:cs="Times New Roman"/>
-            <w:sz w:val="28"/>
-            <w:szCs w:val="28"/>
-          </w:rPr>
-          <w:t>ISSN</w:t>
-        </w:r>
-      </w:hyperlink>
-      <w:r>
-        <w:rPr>
-          <w:rFonts w:ascii="Times New Roman" w:hAnsi="Times New Roman" w:cs="Times New Roman"/>
+      <w:r>
+        <w:rPr>
+          <w:rFonts w:eastAsiaTheme="majorEastAsia"/>
+          <w:sz w:val="28"/>
+          <w:szCs w:val="28"/>
+        </w:rPr>
+        <w:t>ISSN</w:t>
+      </w:r>
+      <w:r>
+        <w:rPr>
           <w:sz w:val="28"/>
           <w:szCs w:val="28"/>
         </w:rPr>
         <w:t> </w:t>
       </w:r>
-      <w:hyperlink r:id="rId10" w:history="1">
-        <w:r>
-          <w:rPr>
-            <w:rStyle w:val="a4"/>
-            <w:rFonts w:ascii="Times New Roman" w:hAnsi="Times New Roman" w:cs="Times New Roman"/>
-            <w:sz w:val="28"/>
-            <w:szCs w:val="28"/>
-          </w:rPr>
-          <w:t>2303-9868</w:t>
-        </w:r>
-      </w:hyperlink>
-      <w:r>
-        <w:rPr>
-          <w:rFonts w:ascii="Times New Roman" w:hAnsi="Times New Roman" w:cs="Times New Roman"/>
+      <w:r>
+        <w:rPr>
+          <w:rFonts w:eastAsiaTheme="majorEastAsia"/>
+          <w:sz w:val="28"/>
+          <w:szCs w:val="28"/>
+        </w:rPr>
+        <w:t>2303-9868</w:t>
+      </w:r>
+      <w:r>
+        <w:rPr>
           <w:sz w:val="28"/>
           <w:szCs w:val="28"/>
         </w:rPr>
         <w:t>. — </w:t>
       </w:r>
-      <w:hyperlink r:id="rId11" w:tooltip="Doi" w:history="1">
-        <w:r>
-          <w:rPr>
-            <w:rStyle w:val="a4"/>
-            <w:rFonts w:ascii="Times New Roman" w:hAnsi="Times New Roman" w:cs="Times New Roman"/>
-            <w:sz w:val="28"/>
-            <w:szCs w:val="28"/>
-          </w:rPr>
-          <w:t>doi</w:t>
-        </w:r>
-      </w:hyperlink>
-      <w:r>
-        <w:rPr>
-          <w:rFonts w:ascii="Times New Roman" w:hAnsi="Times New Roman" w:cs="Times New Roman"/>
+      <w:r>
+        <w:rPr>
+          <w:rFonts w:eastAsiaTheme="majorEastAsia"/>
+          <w:sz w:val="28"/>
+          <w:szCs w:val="28"/>
+        </w:rPr>
+        <w:t>doi</w:t>
+      </w:r>
+      <w:r>
+        <w:rPr>
           <w:sz w:val="28"/>
           <w:szCs w:val="28"/>
         </w:rPr>
         <w:t>:</w:t>
       </w:r>
-      <w:hyperlink r:id="rId12" w:history="1">
-        <w:r>
-          <w:rPr>
-            <w:rStyle w:val="a4"/>
-            <w:rFonts w:ascii="Times New Roman" w:hAnsi="Times New Roman" w:cs="Times New Roman"/>
-            <w:sz w:val="28"/>
-            <w:szCs w:val="28"/>
-          </w:rPr>
-          <w:t>10.23670/IRJ.2021.107.5.111</w:t>
-        </w:r>
-      </w:hyperlink>
-      <w:r>
-        <w:rPr>
-          <w:rFonts w:ascii="Times New Roman" w:hAnsi="Times New Roman" w:cs="Times New Roman"/>
-          <w:sz w:val="28"/>
-          <w:szCs w:val="28"/>
-        </w:rPr>
-        <w:t>.</w:t>
+      <w:r>
+        <w:rPr>
+          <w:rFonts w:eastAsiaTheme="majorEastAsia"/>
+          <w:sz w:val="28"/>
+          <w:szCs w:val="28"/>
+        </w:rPr>
+        <w:t>10.23670/IRJ.2021.107.5.111</w:t>
+      </w:r>
+      <w:r>
+        <w:rPr>
+          <w:sz w:val="28"/>
+          <w:szCs w:val="28"/>
+        </w:rPr>
+        <w:t xml:space="preserve">. </w:t>
+      </w:r>
+      <w:r>
+        <w:rPr>
+          <w:rFonts w:eastAsiaTheme="majorEastAsia"/>
+          <w:sz w:val="28"/>
+          <w:szCs w:val="28"/>
+        </w:rPr>
+        <w:t>– Дата обращения (10.05.2023).</w:t>
       </w:r>
     </w:p>
     <w:p>
@@ -3549,137 +3615,322 @@
         <w:pStyle w:val="a3"/>
         <w:numPr>
           <w:ilvl w:val="0"/>
-          <w:numId w:val="6"/>
+          <w:numId w:val="27"/>
         </w:numPr>
         <w:spacing w:line="360" w:lineRule="auto"/>
         <w:rPr>
-          <w:rFonts w:ascii="Times New Roman" w:hAnsi="Times New Roman" w:cs="Times New Roman"/>
-          <w:sz w:val="28"/>
-          <w:szCs w:val="28"/>
-        </w:rPr>
-      </w:pPr>
-      <w:hyperlink r:id="rId13" w:history="1">
-        <w:r>
-          <w:rPr>
-            <w:rStyle w:val="a4"/>
-            <w:rFonts w:ascii="Times New Roman" w:hAnsi="Times New Roman" w:cs="Times New Roman"/>
-            <w:sz w:val="28"/>
-            <w:szCs w:val="28"/>
-          </w:rPr>
-          <w:t>https://intellect.icu/distantsionnoe-obrazovanie-4166</w:t>
-        </w:r>
-      </w:hyperlink>
+          <w:sz w:val="28"/>
+          <w:szCs w:val="28"/>
+        </w:rPr>
+      </w:pPr>
+      <w:r>
+        <w:rPr>
+          <w:sz w:val="28"/>
+          <w:szCs w:val="28"/>
+        </w:rPr>
+        <w:t xml:space="preserve">Информационные технологии в научной деятельности. Лекция 3: Дистанционное образование. </w:t>
+      </w:r>
+      <w:r>
+        <w:rPr>
+          <w:rFonts w:eastAsiaTheme="majorEastAsia"/>
+          <w:sz w:val="28"/>
+          <w:szCs w:val="28"/>
+        </w:rPr>
+        <w:t xml:space="preserve">[Электронный ресурс] — Режим </w:t>
+      </w:r>
+      <w:proofErr w:type="gramStart"/>
+      <w:r>
+        <w:rPr>
+          <w:rFonts w:eastAsiaTheme="majorEastAsia"/>
+          <w:sz w:val="28"/>
+          <w:szCs w:val="28"/>
+        </w:rPr>
+        <w:t xml:space="preserve">доступа: </w:t>
+      </w:r>
+      <w:r>
+        <w:rPr>
+          <w:sz w:val="28"/>
+          <w:szCs w:val="28"/>
+        </w:rPr>
+        <w:t xml:space="preserve"> </w:t>
+      </w:r>
+      <w:r>
+        <w:rPr>
+          <w:rFonts w:eastAsiaTheme="majorEastAsia"/>
+          <w:sz w:val="28"/>
+          <w:szCs w:val="28"/>
+        </w:rPr>
+        <w:t>https://intellect.icu/distantsionnoe-obrazovanie-4166</w:t>
+      </w:r>
+      <w:proofErr w:type="gramEnd"/>
+      <w:r>
+        <w:rPr>
+          <w:rFonts w:eastAsiaTheme="majorEastAsia"/>
+          <w:sz w:val="28"/>
+          <w:szCs w:val="28"/>
+        </w:rPr>
+        <w:t xml:space="preserve"> – Дата обращения (10.05.2023)</w:t>
+      </w:r>
     </w:p>
     <w:p>
       <w:pPr>
         <w:pStyle w:val="a3"/>
         <w:numPr>
           <w:ilvl w:val="0"/>
-          <w:numId w:val="6"/>
+          <w:numId w:val="27"/>
         </w:numPr>
         <w:spacing w:line="360" w:lineRule="auto"/>
         <w:rPr>
-          <w:rFonts w:ascii="Times New Roman" w:hAnsi="Times New Roman" w:cs="Times New Roman"/>
-          <w:sz w:val="28"/>
-          <w:szCs w:val="28"/>
-        </w:rPr>
-      </w:pPr>
-      <w:hyperlink r:id="rId14" w:history="1">
-        <w:r>
-          <w:rPr>
-            <w:rStyle w:val="a4"/>
-            <w:rFonts w:ascii="Times New Roman" w:hAnsi="Times New Roman" w:cs="Times New Roman"/>
-            <w:sz w:val="28"/>
-            <w:szCs w:val="28"/>
-          </w:rPr>
-          <w:t>https://aneks.center/index.php/services/workshops/all-russia/1553-Metodika_distantsionnogo_obucheniya_</w:t>
-        </w:r>
-      </w:hyperlink>
+          <w:sz w:val="28"/>
+          <w:szCs w:val="28"/>
+        </w:rPr>
+      </w:pPr>
+      <w:r>
+        <w:rPr>
+          <w:sz w:val="28"/>
+          <w:szCs w:val="28"/>
+        </w:rPr>
+        <w:t xml:space="preserve">Всероссийский семинар «Методика дистанционного обучения». </w:t>
+      </w:r>
+      <w:r>
+        <w:rPr>
+          <w:rFonts w:eastAsiaTheme="majorEastAsia"/>
+          <w:sz w:val="28"/>
+          <w:szCs w:val="28"/>
+        </w:rPr>
+        <w:t xml:space="preserve">[Электронный ресурс] — Режим </w:t>
+      </w:r>
+      <w:proofErr w:type="gramStart"/>
+      <w:r>
+        <w:rPr>
+          <w:rFonts w:eastAsiaTheme="majorEastAsia"/>
+          <w:sz w:val="28"/>
+          <w:szCs w:val="28"/>
+        </w:rPr>
+        <w:t xml:space="preserve">доступа: </w:t>
+      </w:r>
+      <w:r>
+        <w:rPr>
+          <w:sz w:val="28"/>
+          <w:szCs w:val="28"/>
+        </w:rPr>
+        <w:t xml:space="preserve">  </w:t>
+      </w:r>
+      <w:proofErr w:type="gramEnd"/>
+      <w:r>
+        <w:rPr>
+          <w:rFonts w:eastAsiaTheme="majorEastAsia"/>
+          <w:sz w:val="28"/>
+          <w:szCs w:val="28"/>
+        </w:rPr>
+        <w:t>https://aneks.center/index.php/services/workshops/all-russia/1553-Metodika_distantsionnogo_obucheniya_ – Дата обращения (11.05.2023)</w:t>
+      </w:r>
     </w:p>
     <w:p>
       <w:pPr>
         <w:pStyle w:val="a3"/>
         <w:numPr>
           <w:ilvl w:val="0"/>
-          <w:numId w:val="6"/>
+          <w:numId w:val="27"/>
         </w:numPr>
         <w:spacing w:line="360" w:lineRule="auto"/>
         <w:rPr>
-          <w:rFonts w:ascii="Times New Roman" w:hAnsi="Times New Roman" w:cs="Times New Roman"/>
-          <w:sz w:val="28"/>
-          <w:szCs w:val="28"/>
-        </w:rPr>
-      </w:pPr>
-      <w:hyperlink r:id="rId15" w:history="1">
-        <w:r>
-          <w:rPr>
-            <w:rStyle w:val="a4"/>
-            <w:rFonts w:ascii="Times New Roman" w:hAnsi="Times New Roman" w:cs="Times New Roman"/>
-            <w:sz w:val="28"/>
-            <w:szCs w:val="28"/>
-          </w:rPr>
-          <w:t>https://pandia.ru/text/78/226/55991.php</w:t>
-        </w:r>
-      </w:hyperlink>
+          <w:sz w:val="28"/>
+          <w:szCs w:val="28"/>
+        </w:rPr>
+      </w:pPr>
+      <w:r>
+        <w:rPr>
+          <w:sz w:val="28"/>
+          <w:szCs w:val="28"/>
+        </w:rPr>
+        <w:lastRenderedPageBreak/>
+        <w:t xml:space="preserve">Использование </w:t>
+      </w:r>
+      <w:r>
+        <w:rPr>
+          <w:sz w:val="28"/>
+          <w:szCs w:val="28"/>
+          <w:lang w:val="en-US"/>
+        </w:rPr>
+        <w:t>web</w:t>
+      </w:r>
+      <w:r>
+        <w:rPr>
+          <w:sz w:val="28"/>
+          <w:szCs w:val="28"/>
+        </w:rPr>
+        <w:t xml:space="preserve">-чатов для проведения дистанционных занятий. </w:t>
+      </w:r>
+      <w:r>
+        <w:rPr>
+          <w:rFonts w:eastAsiaTheme="majorEastAsia"/>
+          <w:sz w:val="28"/>
+          <w:szCs w:val="28"/>
+        </w:rPr>
+        <w:t xml:space="preserve">[Электронный ресурс] — Режим </w:t>
+      </w:r>
+      <w:proofErr w:type="gramStart"/>
+      <w:r>
+        <w:rPr>
+          <w:rFonts w:eastAsiaTheme="majorEastAsia"/>
+          <w:sz w:val="28"/>
+          <w:szCs w:val="28"/>
+        </w:rPr>
+        <w:t xml:space="preserve">доступа: </w:t>
+      </w:r>
+      <w:r>
+        <w:rPr>
+          <w:sz w:val="28"/>
+          <w:szCs w:val="28"/>
+        </w:rPr>
+        <w:t xml:space="preserve">  </w:t>
+      </w:r>
+      <w:proofErr w:type="gramEnd"/>
+      <w:r>
+        <w:rPr>
+          <w:rFonts w:eastAsiaTheme="majorEastAsia"/>
+          <w:sz w:val="28"/>
+          <w:szCs w:val="28"/>
+        </w:rPr>
+        <w:t>https://pandia.ru/text/78/226/55991.php – Дата обращения (11.05.2023)</w:t>
+      </w:r>
     </w:p>
     <w:p>
       <w:pPr>
         <w:pStyle w:val="a3"/>
         <w:numPr>
           <w:ilvl w:val="0"/>
-          <w:numId w:val="6"/>
+          <w:numId w:val="27"/>
         </w:numPr>
         <w:spacing w:line="360" w:lineRule="auto"/>
         <w:rPr>
-          <w:rFonts w:ascii="Times New Roman" w:hAnsi="Times New Roman" w:cs="Times New Roman"/>
-          <w:sz w:val="28"/>
-          <w:szCs w:val="28"/>
-        </w:rPr>
-      </w:pPr>
-      <w:hyperlink r:id="rId16" w:history="1">
-        <w:r>
-          <w:rPr>
-            <w:rStyle w:val="a4"/>
-            <w:rFonts w:ascii="Times New Roman" w:hAnsi="Times New Roman" w:cs="Times New Roman"/>
-            <w:sz w:val="28"/>
-            <w:szCs w:val="28"/>
-          </w:rPr>
-          <w:t>https://dic.academic.ru/dic.nsf/ruwiki/835638</w:t>
-        </w:r>
-      </w:hyperlink>
+          <w:sz w:val="28"/>
+          <w:szCs w:val="28"/>
+        </w:rPr>
+      </w:pPr>
+      <w:r>
+        <w:rPr>
+          <w:sz w:val="28"/>
+          <w:szCs w:val="28"/>
+        </w:rPr>
+        <w:t>Что такое веб-занятия?</w:t>
+      </w:r>
+      <w:r>
+        <w:rPr>
+          <w:rFonts w:eastAsiaTheme="majorEastAsia"/>
+          <w:sz w:val="28"/>
+          <w:szCs w:val="28"/>
+        </w:rPr>
+        <w:t xml:space="preserve"> [Электронный ресурс] — Режим </w:t>
+      </w:r>
+      <w:proofErr w:type="gramStart"/>
+      <w:r>
+        <w:rPr>
+          <w:rFonts w:eastAsiaTheme="majorEastAsia"/>
+          <w:sz w:val="28"/>
+          <w:szCs w:val="28"/>
+        </w:rPr>
+        <w:t xml:space="preserve">доступа: </w:t>
+      </w:r>
+      <w:r>
+        <w:rPr>
+          <w:sz w:val="28"/>
+          <w:szCs w:val="28"/>
+        </w:rPr>
+        <w:t xml:space="preserve">  </w:t>
+      </w:r>
+      <w:proofErr w:type="gramEnd"/>
+      <w:r>
+        <w:rPr>
+          <w:sz w:val="28"/>
+          <w:szCs w:val="28"/>
+        </w:rPr>
+        <w:t xml:space="preserve">  </w:t>
+      </w:r>
+      <w:r>
+        <w:rPr>
+          <w:rFonts w:eastAsiaTheme="majorEastAsia"/>
+          <w:sz w:val="28"/>
+          <w:szCs w:val="28"/>
+        </w:rPr>
+        <w:t>https://dic.academic.ru/dic.nsf/ruwiki/835638 – Дата обращения (11.05.2023)</w:t>
+      </w:r>
     </w:p>
     <w:p>
       <w:pPr>
         <w:pStyle w:val="a3"/>
         <w:numPr>
           <w:ilvl w:val="0"/>
-          <w:numId w:val="6"/>
+          <w:numId w:val="27"/>
         </w:numPr>
         <w:spacing w:line="360" w:lineRule="auto"/>
         <w:rPr>
-          <w:rFonts w:ascii="Times New Roman" w:hAnsi="Times New Roman" w:cs="Times New Roman"/>
-          <w:sz w:val="28"/>
-          <w:szCs w:val="28"/>
-        </w:rPr>
-      </w:pPr>
-      <w:hyperlink r:id="rId17" w:history="1">
-        <w:r>
-          <w:rPr>
-            <w:rStyle w:val="a4"/>
-            <w:rFonts w:ascii="Times New Roman" w:hAnsi="Times New Roman" w:cs="Times New Roman"/>
-            <w:sz w:val="28"/>
-            <w:szCs w:val="28"/>
-          </w:rPr>
-          <w:t>https://infourok.ru/primenenie-veb-forumov-v-uchebnom-processe-v-period-distancionnogo-obucheniya-5816796.html</w:t>
-        </w:r>
-      </w:hyperlink>
-      <w:r>
-        <w:rPr>
-          <w:rFonts w:ascii="Times New Roman" w:hAnsi="Times New Roman" w:cs="Times New Roman"/>
+          <w:sz w:val="28"/>
+          <w:szCs w:val="28"/>
+        </w:rPr>
+      </w:pPr>
+      <w:r>
+        <w:rPr>
+          <w:sz w:val="28"/>
+          <w:szCs w:val="28"/>
+        </w:rPr>
+        <w:t xml:space="preserve">Применение веб-форумов в учебном процессе в период дистанционного обучения. </w:t>
+      </w:r>
+      <w:r>
+        <w:rPr>
+          <w:rFonts w:eastAsiaTheme="majorEastAsia"/>
+          <w:sz w:val="28"/>
+          <w:szCs w:val="28"/>
+        </w:rPr>
+        <w:t xml:space="preserve">[Электронный ресурс] — Режим </w:t>
+      </w:r>
+      <w:proofErr w:type="gramStart"/>
+      <w:r>
+        <w:rPr>
+          <w:rFonts w:eastAsiaTheme="majorEastAsia"/>
+          <w:sz w:val="28"/>
+          <w:szCs w:val="28"/>
+        </w:rPr>
+        <w:t xml:space="preserve">доступа: </w:t>
+      </w:r>
+      <w:r>
+        <w:rPr>
+          <w:sz w:val="28"/>
+          <w:szCs w:val="28"/>
+        </w:rPr>
+        <w:t xml:space="preserve">  </w:t>
+      </w:r>
+      <w:proofErr w:type="gramEnd"/>
+      <w:r>
+        <w:rPr>
+          <w:sz w:val="28"/>
+          <w:szCs w:val="28"/>
+        </w:rPr>
+        <w:t xml:space="preserve">  </w:t>
+      </w:r>
+      <w:r>
+        <w:rPr>
+          <w:rFonts w:eastAsiaTheme="majorEastAsia"/>
+          <w:sz w:val="28"/>
+          <w:szCs w:val="28"/>
+        </w:rPr>
+        <w:t>https://infourok.ru/primenenie-veb-forumov-v-uchebnom-processe-v-period-distancionnogo-obucheniya-5816796.html</w:t>
+      </w:r>
+      <w:r>
+        <w:rPr>
           <w:sz w:val="28"/>
           <w:szCs w:val="28"/>
         </w:rPr>
         <w:t xml:space="preserve"> </w:t>
+      </w:r>
+      <w:r>
+        <w:rPr>
+          <w:rFonts w:eastAsiaTheme="majorEastAsia"/>
+          <w:sz w:val="28"/>
+          <w:szCs w:val="28"/>
+        </w:rPr>
+        <w:t>– Дата обращения (11.05.2023)</w:t>
       </w:r>
     </w:p>
     <w:p>
@@ -3687,117 +3938,103 @@
         <w:pStyle w:val="a3"/>
         <w:numPr>
           <w:ilvl w:val="0"/>
-          <w:numId w:val="6"/>
+          <w:numId w:val="27"/>
         </w:numPr>
         <w:spacing w:line="360" w:lineRule="auto"/>
         <w:rPr>
-          <w:rFonts w:ascii="Times New Roman" w:hAnsi="Times New Roman" w:cs="Times New Roman"/>
-          <w:sz w:val="28"/>
-          <w:szCs w:val="28"/>
-        </w:rPr>
-      </w:pPr>
-      <w:r>
-        <w:rPr>
-          <w:rFonts w:ascii="Times New Roman" w:hAnsi="Times New Roman" w:cs="Times New Roman"/>
+          <w:sz w:val="28"/>
+          <w:szCs w:val="28"/>
+        </w:rPr>
+      </w:pPr>
+      <w:r>
+        <w:rPr>
           <w:sz w:val="28"/>
           <w:szCs w:val="28"/>
         </w:rPr>
         <w:t> А.А. Артюхов. </w:t>
       </w:r>
-      <w:hyperlink r:id="rId18" w:anchor="page=49" w:history="1">
-        <w:r>
-          <w:rPr>
-            <w:rStyle w:val="a4"/>
-            <w:rFonts w:ascii="Times New Roman" w:hAnsi="Times New Roman" w:cs="Times New Roman"/>
-            <w:sz w:val="28"/>
-            <w:szCs w:val="28"/>
-          </w:rPr>
-          <w:t>НЕКОТОРЫЕ АСПЕКТЫ ТЕОРИИ И ПРАКТИКИ ОРГАНИЗАЦИИ «ДИСТАНЦИОННОГО ОБУЧЕНИЯ» ПРИ ИЗУЧЕНИИ ГЕОГРАФИИ В ОСНОВНОЙ ШКОЛЕ</w:t>
-        </w:r>
-      </w:hyperlink>
-      <w:r>
-        <w:rPr>
-          <w:rFonts w:ascii="Times New Roman" w:hAnsi="Times New Roman" w:cs="Times New Roman"/>
+      <w:r>
+        <w:rPr>
+          <w:rFonts w:eastAsiaTheme="majorEastAsia"/>
+          <w:sz w:val="28"/>
+          <w:szCs w:val="28"/>
+        </w:rPr>
+        <w:t>НЕКОТОРЫЕ АСПЕКТЫ ТЕОРИИ И ПРАКТИКИ ОРГАНИЗАЦИИ «ДИСТАНЦИОННОГО ОБУЧЕНИЯ» ПРИ ИЗУЧЕНИИ ГЕОГРАФИИ В ОСНОВНОЙ ШКОЛЕ</w:t>
+      </w:r>
+      <w:r>
+        <w:rPr>
           <w:sz w:val="28"/>
           <w:szCs w:val="28"/>
         </w:rPr>
         <w:t> // Международный научно-исследовательский журнал. — 2021. — Т. Выпуск 5. — С. 52. — </w:t>
       </w:r>
-      <w:hyperlink r:id="rId19" w:tooltip="Международный стандартный серийный номер" w:history="1">
-        <w:r>
-          <w:rPr>
-            <w:rStyle w:val="a4"/>
-            <w:rFonts w:ascii="Times New Roman" w:hAnsi="Times New Roman" w:cs="Times New Roman"/>
-            <w:sz w:val="28"/>
-            <w:szCs w:val="28"/>
-          </w:rPr>
-          <w:t>ISSN</w:t>
-        </w:r>
-      </w:hyperlink>
-      <w:r>
-        <w:rPr>
-          <w:rFonts w:ascii="Times New Roman" w:hAnsi="Times New Roman" w:cs="Times New Roman"/>
+      <w:r>
+        <w:rPr>
+          <w:rFonts w:eastAsiaTheme="majorEastAsia"/>
+          <w:sz w:val="28"/>
+          <w:szCs w:val="28"/>
+        </w:rPr>
+        <w:t>ISSN</w:t>
+      </w:r>
+      <w:r>
+        <w:rPr>
           <w:sz w:val="28"/>
           <w:szCs w:val="28"/>
         </w:rPr>
         <w:t> </w:t>
       </w:r>
-      <w:hyperlink r:id="rId20" w:history="1">
-        <w:r>
-          <w:rPr>
-            <w:rStyle w:val="a4"/>
-            <w:rFonts w:ascii="Times New Roman" w:hAnsi="Times New Roman" w:cs="Times New Roman"/>
-            <w:sz w:val="28"/>
-            <w:szCs w:val="28"/>
-          </w:rPr>
-          <w:t>2303-9868</w:t>
-        </w:r>
-      </w:hyperlink>
-      <w:r>
-        <w:rPr>
-          <w:rFonts w:ascii="Times New Roman" w:hAnsi="Times New Roman" w:cs="Times New Roman"/>
+      <w:r>
+        <w:rPr>
+          <w:rFonts w:eastAsiaTheme="majorEastAsia"/>
+          <w:sz w:val="28"/>
+          <w:szCs w:val="28"/>
+        </w:rPr>
+        <w:t>2303-9868</w:t>
+      </w:r>
+      <w:r>
+        <w:rPr>
           <w:sz w:val="28"/>
           <w:szCs w:val="28"/>
         </w:rPr>
         <w:t>. — </w:t>
       </w:r>
-      <w:hyperlink r:id="rId21" w:tooltip="Doi" w:history="1">
-        <w:r>
-          <w:rPr>
-            <w:rStyle w:val="a4"/>
-            <w:rFonts w:ascii="Times New Roman" w:hAnsi="Times New Roman" w:cs="Times New Roman"/>
-            <w:sz w:val="28"/>
-            <w:szCs w:val="28"/>
-          </w:rPr>
-          <w:t>doi</w:t>
-        </w:r>
-      </w:hyperlink>
-      <w:r>
-        <w:rPr>
-          <w:rFonts w:ascii="Times New Roman" w:hAnsi="Times New Roman" w:cs="Times New Roman"/>
+      <w:r>
+        <w:rPr>
+          <w:rFonts w:eastAsiaTheme="majorEastAsia"/>
+          <w:sz w:val="28"/>
+          <w:szCs w:val="28"/>
+        </w:rPr>
+        <w:t>doi</w:t>
+      </w:r>
+      <w:r>
+        <w:rPr>
           <w:sz w:val="28"/>
           <w:szCs w:val="28"/>
         </w:rPr>
         <w:t>:</w:t>
       </w:r>
-      <w:hyperlink r:id="rId22" w:history="1">
-        <w:r>
-          <w:rPr>
-            <w:rStyle w:val="a4"/>
-            <w:rFonts w:ascii="Times New Roman" w:hAnsi="Times New Roman" w:cs="Times New Roman"/>
-            <w:sz w:val="28"/>
-            <w:szCs w:val="28"/>
-          </w:rPr>
-          <w:t>10.23670/IRJ.2021.107.5.111</w:t>
-        </w:r>
-      </w:hyperlink>
-      <w:r>
-        <w:rPr>
-          <w:rFonts w:ascii="Times New Roman" w:hAnsi="Times New Roman" w:cs="Times New Roman"/>
+      <w:r>
+        <w:rPr>
+          <w:rFonts w:eastAsiaTheme="majorEastAsia"/>
+          <w:sz w:val="28"/>
+          <w:szCs w:val="28"/>
+        </w:rPr>
+        <w:t>10.23670/IRJ.2021.107.5.111</w:t>
+      </w:r>
+      <w:r>
+        <w:rPr>
           <w:sz w:val="28"/>
           <w:szCs w:val="28"/>
         </w:rPr>
         <w:t>.</w:t>
+      </w:r>
+      <w:r>
+        <w:rPr>
+          <w:rFonts w:eastAsiaTheme="majorEastAsia"/>
+          <w:sz w:val="28"/>
+          <w:szCs w:val="28"/>
+        </w:rPr>
+        <w:t xml:space="preserve"> – Дата обращения (11.05.2023)</w:t>
       </w:r>
     </w:p>
     <w:p>
@@ -3805,11 +4042,10 @@
         <w:pStyle w:val="a3"/>
         <w:numPr>
           <w:ilvl w:val="0"/>
-          <w:numId w:val="6"/>
+          <w:numId w:val="27"/>
         </w:numPr>
         <w:spacing w:line="360" w:lineRule="auto"/>
         <w:rPr>
-          <w:rFonts w:ascii="Times New Roman" w:hAnsi="Times New Roman" w:cs="Times New Roman"/>
           <w:sz w:val="28"/>
           <w:szCs w:val="28"/>
           <w:lang w:val="en-US"/>
@@ -3818,7 +4054,6 @@
       <w:proofErr w:type="spellStart"/>
       <w:r>
         <w:rPr>
-          <w:rFonts w:ascii="Times New Roman" w:hAnsi="Times New Roman" w:cs="Times New Roman"/>
           <w:sz w:val="28"/>
           <w:szCs w:val="28"/>
           <w:lang w:val="en-US"/>
@@ -3828,38 +4063,32 @@
       <w:proofErr w:type="spellEnd"/>
       <w:r>
         <w:rPr>
-          <w:rFonts w:ascii="Times New Roman" w:hAnsi="Times New Roman" w:cs="Times New Roman"/>
           <w:sz w:val="28"/>
           <w:szCs w:val="28"/>
           <w:lang w:val="en-US"/>
         </w:rPr>
         <w:t>, Berit </w:t>
       </w:r>
-      <w:hyperlink r:id="rId23" w:history="1">
-        <w:r>
-          <w:rPr>
-            <w:rStyle w:val="a4"/>
-            <w:rFonts w:ascii="Times New Roman" w:hAnsi="Times New Roman" w:cs="Times New Roman"/>
-            <w:sz w:val="28"/>
-            <w:szCs w:val="28"/>
-            <w:lang w:val="en-US"/>
-          </w:rPr>
-          <w:t>Stress, disruption and community — Adult learners' experiences of obstacles and opportunities in distance education</w:t>
-        </w:r>
-      </w:hyperlink>
-      <w:r>
-        <w:rPr>
-          <w:rFonts w:ascii="Times New Roman" w:hAnsi="Times New Roman" w:cs="Times New Roman"/>
+      <w:r>
+        <w:rPr>
+          <w:rFonts w:eastAsiaTheme="majorEastAsia"/>
           <w:sz w:val="28"/>
           <w:szCs w:val="28"/>
           <w:lang w:val="en-US"/>
         </w:rPr>
+        <w:t>Stress, disruption and community — Adult learners' experiences of obstacles and opportunities in distance education</w:t>
+      </w:r>
+      <w:r>
+        <w:rPr>
+          <w:sz w:val="28"/>
+          <w:szCs w:val="28"/>
+          <w:lang w:val="en-US"/>
+        </w:rPr>
         <w:t xml:space="preserve">. Department of Child and Youth Education, Special Education and Counselling, </w:t>
       </w:r>
       <w:proofErr w:type="spellStart"/>
       <w:r>
         <w:rPr>
-          <w:rFonts w:ascii="Times New Roman" w:hAnsi="Times New Roman" w:cs="Times New Roman"/>
           <w:sz w:val="28"/>
           <w:szCs w:val="28"/>
           <w:lang w:val="en-US"/>
@@ -3869,12 +4098,54 @@
       <w:proofErr w:type="spellEnd"/>
       <w:r>
         <w:rPr>
-          <w:rFonts w:ascii="Times New Roman" w:hAnsi="Times New Roman" w:cs="Times New Roman"/>
           <w:sz w:val="28"/>
           <w:szCs w:val="28"/>
           <w:lang w:val="en-US"/>
         </w:rPr>
-        <w:t xml:space="preserve"> University.</w:t>
+        <w:t xml:space="preserve"> University. </w:t>
+      </w:r>
+      <w:r>
+        <w:rPr>
+          <w:rFonts w:eastAsiaTheme="majorEastAsia"/>
+          <w:sz w:val="28"/>
+          <w:szCs w:val="28"/>
+          <w:lang w:val="en-US"/>
+        </w:rPr>
+        <w:t xml:space="preserve">– </w:t>
+      </w:r>
+      <w:r>
+        <w:rPr>
+          <w:rFonts w:eastAsiaTheme="majorEastAsia"/>
+          <w:sz w:val="28"/>
+          <w:szCs w:val="28"/>
+        </w:rPr>
+        <w:t>Дата</w:t>
+      </w:r>
+      <w:r>
+        <w:rPr>
+          <w:rFonts w:eastAsiaTheme="majorEastAsia"/>
+          <w:sz w:val="28"/>
+          <w:szCs w:val="28"/>
+          <w:lang w:val="en-US"/>
+        </w:rPr>
+        <w:t xml:space="preserve"> </w:t>
+      </w:r>
+      <w:r>
+        <w:rPr>
+          <w:rFonts w:eastAsiaTheme="majorEastAsia"/>
+          <w:sz w:val="28"/>
+          <w:szCs w:val="28"/>
+        </w:rPr>
+        <w:t>обращения</w:t>
+      </w:r>
+      <w:r>
+        <w:rPr>
+          <w:rFonts w:eastAsiaTheme="majorEastAsia"/>
+          <w:sz w:val="28"/>
+          <w:szCs w:val="28"/>
+          <w:lang w:val="en-US"/>
+        </w:rPr>
+        <w:t xml:space="preserve"> (12.05.2023)</w:t>
       </w:r>
     </w:p>
     <w:p>
@@ -3882,125 +4153,111 @@
         <w:pStyle w:val="a3"/>
         <w:numPr>
           <w:ilvl w:val="0"/>
-          <w:numId w:val="6"/>
+          <w:numId w:val="27"/>
         </w:numPr>
         <w:spacing w:line="360" w:lineRule="auto"/>
         <w:rPr>
-          <w:rFonts w:ascii="Times New Roman" w:hAnsi="Times New Roman" w:cs="Times New Roman"/>
-          <w:sz w:val="28"/>
-          <w:szCs w:val="28"/>
-        </w:rPr>
-      </w:pPr>
-      <w:r>
-        <w:rPr>
-          <w:rFonts w:ascii="Times New Roman" w:hAnsi="Times New Roman" w:cs="Times New Roman"/>
-          <w:sz w:val="28"/>
-          <w:szCs w:val="28"/>
+          <w:sz w:val="28"/>
+          <w:szCs w:val="28"/>
+        </w:rPr>
+      </w:pPr>
+      <w:r>
+        <w:rPr>
+          <w:sz w:val="28"/>
+          <w:szCs w:val="28"/>
+          <w:lang w:val="en-US"/>
         </w:rPr>
         <w:t xml:space="preserve"> </w:t>
       </w:r>
       <w:r>
         <w:rPr>
-          <w:rFonts w:ascii="Times New Roman" w:hAnsi="Times New Roman" w:cs="Times New Roman"/>
           <w:sz w:val="28"/>
           <w:szCs w:val="28"/>
         </w:rPr>
         <w:t>А.А. Артюхов. </w:t>
       </w:r>
-      <w:hyperlink r:id="rId24" w:anchor="page=49" w:history="1">
-        <w:r>
-          <w:rPr>
-            <w:rStyle w:val="a4"/>
-            <w:rFonts w:ascii="Times New Roman" w:hAnsi="Times New Roman" w:cs="Times New Roman"/>
-            <w:sz w:val="28"/>
-            <w:szCs w:val="28"/>
-          </w:rPr>
-          <w:t>НЕКОТОРЫЕ АСПЕКТЫ ТЕОРИИ И ПРАКТИКИ ОРГАНИЗАЦИИ «ДИСТАНЦИОННОГО ОБУЧЕНИЯ» ПРИ ИЗУЧЕНИИ ГЕОГРАФИИ В ОСНОВНОЙ ШКОЛЕ</w:t>
-        </w:r>
-      </w:hyperlink>
-      <w:r>
-        <w:rPr>
-          <w:rFonts w:ascii="Times New Roman" w:hAnsi="Times New Roman" w:cs="Times New Roman"/>
+      <w:r>
+        <w:rPr>
+          <w:rFonts w:eastAsiaTheme="majorEastAsia"/>
+          <w:sz w:val="28"/>
+          <w:szCs w:val="28"/>
+        </w:rPr>
+        <w:t>НЕКОТОРЫЕ АСПЕКТЫ ТЕОРИИ И ПРАКТИКИ ОРГАНИЗАЦИИ «ДИСТАНЦИОННОГО ОБУЧЕНИЯ» ПРИ ИЗУЧЕНИИ ГЕОГРАФИИ В ОСНОВНОЙ ШКОЛЕ</w:t>
+      </w:r>
+      <w:r>
+        <w:rPr>
           <w:sz w:val="28"/>
           <w:szCs w:val="28"/>
         </w:rPr>
         <w:t> // Международный научно-исследовательский журнал. — 2021. — Т. Выпуск 5. — С. 53. — </w:t>
       </w:r>
-      <w:hyperlink r:id="rId25" w:tooltip="Международный стандартный серийный номер" w:history="1">
-        <w:r>
-          <w:rPr>
-            <w:rStyle w:val="a4"/>
-            <w:rFonts w:ascii="Times New Roman" w:hAnsi="Times New Roman" w:cs="Times New Roman"/>
-            <w:sz w:val="28"/>
-            <w:szCs w:val="28"/>
-          </w:rPr>
-          <w:t>ISSN</w:t>
-        </w:r>
-      </w:hyperlink>
-      <w:r>
-        <w:rPr>
-          <w:rFonts w:ascii="Times New Roman" w:hAnsi="Times New Roman" w:cs="Times New Roman"/>
+      <w:r>
+        <w:rPr>
+          <w:rFonts w:eastAsiaTheme="majorEastAsia"/>
+          <w:sz w:val="28"/>
+          <w:szCs w:val="28"/>
+        </w:rPr>
+        <w:t>ISSN</w:t>
+      </w:r>
+      <w:r>
+        <w:rPr>
           <w:sz w:val="28"/>
           <w:szCs w:val="28"/>
         </w:rPr>
         <w:t> </w:t>
       </w:r>
-      <w:hyperlink r:id="rId26" w:history="1">
-        <w:r>
-          <w:rPr>
-            <w:rStyle w:val="a4"/>
-            <w:rFonts w:ascii="Times New Roman" w:hAnsi="Times New Roman" w:cs="Times New Roman"/>
-            <w:sz w:val="28"/>
-            <w:szCs w:val="28"/>
-          </w:rPr>
-          <w:t>2303-9868</w:t>
-        </w:r>
-      </w:hyperlink>
-      <w:r>
-        <w:rPr>
-          <w:rFonts w:ascii="Times New Roman" w:hAnsi="Times New Roman" w:cs="Times New Roman"/>
+      <w:r>
+        <w:rPr>
+          <w:rFonts w:eastAsiaTheme="majorEastAsia"/>
+          <w:sz w:val="28"/>
+          <w:szCs w:val="28"/>
+        </w:rPr>
+        <w:t>2303-9868</w:t>
+      </w:r>
+      <w:r>
+        <w:rPr>
           <w:sz w:val="28"/>
           <w:szCs w:val="28"/>
         </w:rPr>
         <w:t>. — </w:t>
       </w:r>
-      <w:hyperlink r:id="rId27" w:tooltip="Doi" w:history="1">
-        <w:r>
-          <w:rPr>
-            <w:rStyle w:val="a4"/>
-            <w:rFonts w:ascii="Times New Roman" w:hAnsi="Times New Roman" w:cs="Times New Roman"/>
-            <w:sz w:val="28"/>
-            <w:szCs w:val="28"/>
-          </w:rPr>
-          <w:t>doi</w:t>
-        </w:r>
-      </w:hyperlink>
-      <w:r>
-        <w:rPr>
-          <w:rFonts w:ascii="Times New Roman" w:hAnsi="Times New Roman" w:cs="Times New Roman"/>
+      <w:r>
+        <w:rPr>
+          <w:rFonts w:eastAsiaTheme="majorEastAsia"/>
+          <w:sz w:val="28"/>
+          <w:szCs w:val="28"/>
+        </w:rPr>
+        <w:t>doi</w:t>
+      </w:r>
+      <w:r>
+        <w:rPr>
           <w:sz w:val="28"/>
           <w:szCs w:val="28"/>
         </w:rPr>
         <w:t>:</w:t>
       </w:r>
-      <w:hyperlink r:id="rId28" w:history="1">
-        <w:r>
-          <w:rPr>
-            <w:rStyle w:val="a4"/>
-            <w:rFonts w:ascii="Times New Roman" w:hAnsi="Times New Roman" w:cs="Times New Roman"/>
-            <w:sz w:val="28"/>
-            <w:szCs w:val="28"/>
-          </w:rPr>
-          <w:t>10.23670/IRJ.2021.107.5.111</w:t>
-        </w:r>
-      </w:hyperlink>
-      <w:r>
-        <w:rPr>
-          <w:rFonts w:ascii="Times New Roman" w:hAnsi="Times New Roman" w:cs="Times New Roman"/>
-          <w:sz w:val="28"/>
-          <w:szCs w:val="28"/>
-        </w:rPr>
-        <w:t>.</w:t>
+      <w:r>
+        <w:rPr>
+          <w:rFonts w:eastAsiaTheme="majorEastAsia"/>
+          <w:sz w:val="28"/>
+          <w:szCs w:val="28"/>
+        </w:rPr>
+        <w:t>10.23670/IRJ.2021.107.5.111</w:t>
+      </w:r>
+      <w:r>
+        <w:rPr>
+          <w:sz w:val="28"/>
+          <w:szCs w:val="28"/>
+        </w:rPr>
+        <w:t xml:space="preserve">. </w:t>
+      </w:r>
+      <w:r>
+        <w:rPr>
+          <w:rFonts w:eastAsiaTheme="majorEastAsia"/>
+          <w:sz w:val="28"/>
+          <w:szCs w:val="28"/>
+        </w:rPr>
+        <w:t>– Дата обращения (12.05.2023)</w:t>
       </w:r>
     </w:p>
     <w:p>
@@ -4008,11 +4265,10 @@
         <w:pStyle w:val="a3"/>
         <w:numPr>
           <w:ilvl w:val="0"/>
-          <w:numId w:val="6"/>
+          <w:numId w:val="27"/>
         </w:numPr>
         <w:spacing w:line="360" w:lineRule="auto"/>
         <w:rPr>
-          <w:rFonts w:ascii="Times New Roman" w:hAnsi="Times New Roman" w:cs="Times New Roman"/>
           <w:sz w:val="28"/>
           <w:szCs w:val="28"/>
           <w:lang w:val="en-US"/>
@@ -4020,10 +4276,8 @@
       </w:pPr>
       <w:r>
         <w:rPr>
-          <w:rFonts w:ascii="Times New Roman" w:hAnsi="Times New Roman" w:cs="Times New Roman"/>
-          <w:sz w:val="28"/>
-          <w:szCs w:val="28"/>
-          <w:lang w:val="en-US"/>
+          <w:sz w:val="28"/>
+          <w:szCs w:val="28"/>
         </w:rPr>
         <w:lastRenderedPageBreak/>
         <w:t xml:space="preserve"> </w:t>
@@ -4031,7 +4285,6 @@
       <w:proofErr w:type="spellStart"/>
       <w:r>
         <w:rPr>
-          <w:rFonts w:ascii="Times New Roman" w:hAnsi="Times New Roman" w:cs="Times New Roman"/>
           <w:sz w:val="28"/>
           <w:szCs w:val="28"/>
           <w:lang w:val="en-US"/>
@@ -4041,36 +4294,84 @@
       <w:proofErr w:type="spellEnd"/>
       <w:r>
         <w:rPr>
-          <w:rFonts w:ascii="Times New Roman" w:hAnsi="Times New Roman" w:cs="Times New Roman"/>
           <w:sz w:val="28"/>
           <w:szCs w:val="28"/>
           <w:lang w:val="en-US"/>
         </w:rPr>
         <w:t>, Jill M. </w:t>
       </w:r>
-      <w:hyperlink r:id="rId29" w:history="1">
-        <w:r>
-          <w:rPr>
-            <w:rStyle w:val="a4"/>
-            <w:rFonts w:ascii="Times New Roman" w:hAnsi="Times New Roman" w:cs="Times New Roman"/>
-            <w:sz w:val="28"/>
-            <w:szCs w:val="28"/>
-            <w:lang w:val="en-US"/>
-          </w:rPr>
-          <w:t>Barriers to Learning in Distance Education</w:t>
-        </w:r>
-      </w:hyperlink>
+      <w:r>
+        <w:rPr>
+          <w:rFonts w:eastAsiaTheme="majorEastAsia"/>
+          <w:sz w:val="28"/>
+          <w:szCs w:val="28"/>
+          <w:lang w:val="en-US"/>
+        </w:rPr>
+        <w:t>Barriers to Learning in Distance Education</w:t>
+      </w:r>
+      <w:r>
+        <w:rPr>
+          <w:rStyle w:val="a4"/>
+          <w:rFonts w:eastAsiaTheme="majorEastAsia"/>
+          <w:sz w:val="28"/>
+          <w:szCs w:val="28"/>
+          <w:lang w:val="en-US"/>
+        </w:rPr>
+        <w:t xml:space="preserve"> </w:t>
+      </w:r>
+      <w:r>
+        <w:rPr>
+          <w:rFonts w:eastAsiaTheme="majorEastAsia"/>
+          <w:sz w:val="28"/>
+          <w:szCs w:val="28"/>
+          <w:lang w:val="en-US"/>
+        </w:rPr>
+        <w:t xml:space="preserve">– </w:t>
+      </w:r>
+      <w:r>
+        <w:rPr>
+          <w:rFonts w:eastAsiaTheme="majorEastAsia"/>
+          <w:sz w:val="28"/>
+          <w:szCs w:val="28"/>
+        </w:rPr>
+        <w:t>Дата</w:t>
+      </w:r>
+      <w:r>
+        <w:rPr>
+          <w:rFonts w:eastAsiaTheme="majorEastAsia"/>
+          <w:sz w:val="28"/>
+          <w:szCs w:val="28"/>
+          <w:lang w:val="en-US"/>
+        </w:rPr>
+        <w:t xml:space="preserve"> </w:t>
+      </w:r>
+      <w:r>
+        <w:rPr>
+          <w:rFonts w:eastAsiaTheme="majorEastAsia"/>
+          <w:sz w:val="28"/>
+          <w:szCs w:val="28"/>
+        </w:rPr>
+        <w:t>обращения</w:t>
+      </w:r>
+      <w:r>
+        <w:rPr>
+          <w:rFonts w:eastAsiaTheme="majorEastAsia"/>
+          <w:sz w:val="28"/>
+          <w:szCs w:val="28"/>
+          <w:lang w:val="en-US"/>
+        </w:rPr>
+        <w:t xml:space="preserve"> (12.05.2023)</w:t>
+      </w:r>
     </w:p>
     <w:p>
       <w:pPr>
         <w:pStyle w:val="a3"/>
         <w:numPr>
           <w:ilvl w:val="0"/>
-          <w:numId w:val="6"/>
+          <w:numId w:val="27"/>
         </w:numPr>
         <w:spacing w:line="360" w:lineRule="auto"/>
         <w:rPr>
-          <w:rFonts w:ascii="Times New Roman" w:hAnsi="Times New Roman" w:cs="Times New Roman"/>
           <w:sz w:val="28"/>
           <w:szCs w:val="28"/>
         </w:rPr>
@@ -4078,33 +4379,31 @@
       <w:r>
         <w:rPr>
           <w:color w:val="202122"/>
+          <w:sz w:val="28"/>
+          <w:szCs w:val="28"/>
           <w:shd w:val="clear" w:color="auto" w:fill="FFFFFF"/>
           <w:lang w:val="en-US"/>
         </w:rPr>
         <w:t> </w:t>
       </w:r>
-      <w:hyperlink r:id="rId30" w:history="1">
-        <w:r>
-          <w:rPr>
-            <w:rStyle w:val="a4"/>
-            <w:rFonts w:ascii="Times New Roman" w:hAnsi="Times New Roman" w:cs="Times New Roman"/>
-            <w:sz w:val="28"/>
-            <w:szCs w:val="28"/>
-          </w:rPr>
-          <w:t>Приказ 137 Министерства образования и науки РФ от 06.05.2005 «Об использовании дистанционных образовательных технологий»</w:t>
-        </w:r>
-      </w:hyperlink>
+      <w:r>
+        <w:rPr>
+          <w:rFonts w:eastAsiaTheme="majorEastAsia"/>
+          <w:sz w:val="28"/>
+          <w:szCs w:val="28"/>
+        </w:rPr>
+        <w:t>Приказ 137 Министерства образования и науки РФ от 06.05.2005 «Об использовании дистанционных образовательных технологий» – Дата обращения (13.05.2023)</w:t>
+      </w:r>
     </w:p>
     <w:p>
       <w:pPr>
         <w:pStyle w:val="a3"/>
         <w:numPr>
           <w:ilvl w:val="0"/>
-          <w:numId w:val="6"/>
+          <w:numId w:val="27"/>
         </w:numPr>
         <w:spacing w:line="360" w:lineRule="auto"/>
         <w:rPr>
-          <w:rFonts w:ascii="Times New Roman" w:hAnsi="Times New Roman" w:cs="Times New Roman"/>
           <w:sz w:val="28"/>
           <w:szCs w:val="28"/>
         </w:rPr>
@@ -4112,54 +4411,34 @@
       <w:r>
         <w:rPr>
           <w:color w:val="202122"/>
+          <w:sz w:val="28"/>
+          <w:szCs w:val="28"/>
           <w:shd w:val="clear" w:color="auto" w:fill="FFFFFF"/>
         </w:rPr>
         <w:t> </w:t>
       </w:r>
-      <w:hyperlink r:id="rId31" w:history="1">
-        <w:r>
-          <w:rPr>
-            <w:rStyle w:val="a4"/>
-            <w:rFonts w:ascii="Times New Roman" w:hAnsi="Times New Roman" w:cs="Times New Roman"/>
-            <w:sz w:val="28"/>
-            <w:szCs w:val="28"/>
-          </w:rPr>
-          <w:t>Методические рекомендации по реализации программ начального общего, основного общего, среднего общего, среднего профессионального образования и дополнительных общеобразовательных программ с использованием электронного обучения и дистанционных образовательных технологий.</w:t>
-        </w:r>
-      </w:hyperlink>
-      <w:r>
-        <w:rPr>
-          <w:rFonts w:ascii="Times New Roman" w:hAnsi="Times New Roman" w:cs="Times New Roman"/>
-          <w:sz w:val="28"/>
-          <w:szCs w:val="28"/>
-        </w:rPr>
-        <w:t xml:space="preserve"> </w:t>
-      </w:r>
-      <w:r>
-        <w:rPr>
-          <w:rFonts w:ascii="Times New Roman" w:hAnsi="Times New Roman" w:cs="Times New Roman"/>
-          <w:sz w:val="28"/>
-          <w:szCs w:val="28"/>
-          <w:lang w:val="en-US"/>
-        </w:rPr>
-        <w:t>—</w:t>
-      </w:r>
-      <w:r>
-        <w:rPr>
-          <w:rFonts w:ascii="Times New Roman" w:hAnsi="Times New Roman" w:cs="Times New Roman"/>
-          <w:sz w:val="28"/>
-          <w:szCs w:val="28"/>
-        </w:rPr>
-        <w:t> Министерство просвещения Российской Федерации (20 марта 2020)</w:t>
-      </w:r>
-      <w:r>
-        <w:rPr>
-          <w:rFonts w:ascii="Times New Roman" w:hAnsi="Times New Roman" w:cs="Times New Roman"/>
-          <w:sz w:val="28"/>
-          <w:szCs w:val="28"/>
-          <w:lang w:val="en-US"/>
-        </w:rPr>
-        <w:t>.</w:t>
+      <w:r>
+        <w:rPr>
+          <w:rFonts w:eastAsiaTheme="majorEastAsia"/>
+          <w:sz w:val="28"/>
+          <w:szCs w:val="28"/>
+        </w:rPr>
+        <w:t>Методические рекомендации по реализации программ начального общего, основного общего, среднего общего, среднего профессионального образования и дополнительных общеобразовательных программ с использованием электронного обучения и дистанционных образовательных технологий.</w:t>
+      </w:r>
+      <w:r>
+        <w:rPr>
+          <w:sz w:val="28"/>
+          <w:szCs w:val="28"/>
+        </w:rPr>
+        <w:t xml:space="preserve"> — Министерство просвещения Российской Федерации (20 марта 2020). </w:t>
+      </w:r>
+      <w:r>
+        <w:rPr>
+          <w:rFonts w:eastAsiaTheme="majorEastAsia"/>
+          <w:sz w:val="28"/>
+          <w:szCs w:val="28"/>
+        </w:rPr>
+        <w:t>– Дата обращения (13.05.2023)</w:t>
       </w:r>
     </w:p>
     <w:p>
@@ -4167,33 +4446,60 @@
         <w:pStyle w:val="a3"/>
         <w:numPr>
           <w:ilvl w:val="0"/>
-          <w:numId w:val="6"/>
+          <w:numId w:val="27"/>
         </w:numPr>
         <w:spacing w:line="360" w:lineRule="auto"/>
         <w:rPr>
-          <w:rFonts w:ascii="Times New Roman" w:hAnsi="Times New Roman" w:cs="Times New Roman"/>
-          <w:sz w:val="28"/>
-          <w:szCs w:val="28"/>
-        </w:rPr>
-      </w:pPr>
-      <w:hyperlink r:id="rId32" w:history="1">
-        <w:r>
-          <w:rPr>
-            <w:rStyle w:val="a4"/>
-            <w:rFonts w:ascii="Times New Roman" w:hAnsi="Times New Roman" w:cs="Times New Roman"/>
-            <w:sz w:val="28"/>
-            <w:szCs w:val="28"/>
-          </w:rPr>
-          <w:t>Запущен ресурс по дистанционному обучению для учителей</w:t>
-        </w:r>
-      </w:hyperlink>
-      <w:r>
-        <w:rPr>
-          <w:rFonts w:ascii="Times New Roman" w:hAnsi="Times New Roman" w:cs="Times New Roman"/>
-          <w:sz w:val="28"/>
-          <w:szCs w:val="28"/>
-        </w:rPr>
-        <w:t>. Российская газета.</w:t>
+          <w:sz w:val="28"/>
+          <w:szCs w:val="28"/>
+        </w:rPr>
+      </w:pPr>
+      <w:r>
+        <w:rPr>
+          <w:rFonts w:eastAsiaTheme="majorEastAsia"/>
+          <w:sz w:val="28"/>
+          <w:szCs w:val="28"/>
+        </w:rPr>
+        <w:t>Запущен ресурс по дистанционному обучению для учителей</w:t>
+      </w:r>
+      <w:r>
+        <w:rPr>
+          <w:sz w:val="28"/>
+          <w:szCs w:val="28"/>
+        </w:rPr>
+        <w:t xml:space="preserve">. Российская газета. </w:t>
+      </w:r>
+      <w:r>
+        <w:rPr>
+          <w:rFonts w:eastAsiaTheme="majorEastAsia"/>
+          <w:sz w:val="28"/>
+          <w:szCs w:val="28"/>
+        </w:rPr>
+        <w:t xml:space="preserve">Режим </w:t>
+      </w:r>
+      <w:proofErr w:type="gramStart"/>
+      <w:r>
+        <w:rPr>
+          <w:rFonts w:eastAsiaTheme="majorEastAsia"/>
+          <w:sz w:val="28"/>
+          <w:szCs w:val="28"/>
+        </w:rPr>
+        <w:t xml:space="preserve">доступа: </w:t>
+      </w:r>
+      <w:r>
+        <w:rPr>
+          <w:sz w:val="28"/>
+          <w:szCs w:val="28"/>
+        </w:rPr>
+        <w:t xml:space="preserve">  </w:t>
+      </w:r>
+      <w:proofErr w:type="gramEnd"/>
+      <w:r>
+        <w:rPr>
+          <w:sz w:val="28"/>
+          <w:szCs w:val="28"/>
+        </w:rPr>
+        <w:t>https://rg.ru/2020/03/30/zapushchen-resurs-po-distancionnomu-obucheniiu-dlia-uchitelej.html – Дата обращения (13.05.2023)</w:t>
       </w:r>
     </w:p>
     <w:p>
@@ -4201,117 +4507,103 @@
         <w:pStyle w:val="a3"/>
         <w:numPr>
           <w:ilvl w:val="0"/>
-          <w:numId w:val="6"/>
+          <w:numId w:val="27"/>
         </w:numPr>
         <w:spacing w:line="360" w:lineRule="auto"/>
         <w:rPr>
-          <w:rFonts w:ascii="Times New Roman" w:hAnsi="Times New Roman" w:cs="Times New Roman"/>
-          <w:sz w:val="28"/>
-          <w:szCs w:val="28"/>
-        </w:rPr>
-      </w:pPr>
-      <w:r>
-        <w:rPr>
-          <w:rFonts w:ascii="Times New Roman" w:hAnsi="Times New Roman" w:cs="Times New Roman"/>
+          <w:sz w:val="28"/>
+          <w:szCs w:val="28"/>
+        </w:rPr>
+      </w:pPr>
+      <w:r>
+        <w:rPr>
           <w:sz w:val="28"/>
           <w:szCs w:val="28"/>
         </w:rPr>
         <w:t> А.А. Артюхов. </w:t>
       </w:r>
-      <w:hyperlink r:id="rId33" w:anchor="page=49" w:history="1">
-        <w:r>
-          <w:rPr>
-            <w:rStyle w:val="a4"/>
-            <w:rFonts w:ascii="Times New Roman" w:hAnsi="Times New Roman" w:cs="Times New Roman"/>
-            <w:sz w:val="28"/>
-            <w:szCs w:val="28"/>
-          </w:rPr>
-          <w:t>НЕКОТОРЫЕ АСПЕКТЫ ТЕОРИИ И ПРАКТИКИ ОРГАНИЗАЦИИ «ДИСТАНЦИОННОГО ОБУЧЕНИЯ» ПРИ ИЗУЧЕНИИ ГЕОГРАФИИ В ОСНОВНОЙ ШКОЛЕ</w:t>
-        </w:r>
-      </w:hyperlink>
-      <w:r>
-        <w:rPr>
-          <w:rFonts w:ascii="Times New Roman" w:hAnsi="Times New Roman" w:cs="Times New Roman"/>
+      <w:r>
+        <w:rPr>
+          <w:rFonts w:eastAsiaTheme="majorEastAsia"/>
+          <w:sz w:val="28"/>
+          <w:szCs w:val="28"/>
+        </w:rPr>
+        <w:t>НЕКОТОРЫЕ АСПЕКТЫ ТЕОРИИ И ПРАКТИКИ ОРГАНИЗАЦИИ «ДИСТАНЦИОННОГО ОБУЧЕНИЯ» ПРИ ИЗУЧЕНИИ ГЕОГРАФИИ В ОСНОВНОЙ ШКОЛЕ</w:t>
+      </w:r>
+      <w:r>
+        <w:rPr>
           <w:sz w:val="28"/>
           <w:szCs w:val="28"/>
         </w:rPr>
         <w:t> // Международный научно-исследовательский журнал. — 2021. — Т. Выпуск 5. — С. 52. — </w:t>
       </w:r>
-      <w:hyperlink r:id="rId34" w:tooltip="Международный стандартный серийный номер" w:history="1">
-        <w:r>
-          <w:rPr>
-            <w:rStyle w:val="a4"/>
-            <w:rFonts w:ascii="Times New Roman" w:hAnsi="Times New Roman" w:cs="Times New Roman"/>
-            <w:sz w:val="28"/>
-            <w:szCs w:val="28"/>
-          </w:rPr>
-          <w:t>ISSN</w:t>
-        </w:r>
-      </w:hyperlink>
-      <w:r>
-        <w:rPr>
-          <w:rFonts w:ascii="Times New Roman" w:hAnsi="Times New Roman" w:cs="Times New Roman"/>
+      <w:r>
+        <w:rPr>
+          <w:rFonts w:eastAsiaTheme="majorEastAsia"/>
+          <w:sz w:val="28"/>
+          <w:szCs w:val="28"/>
+        </w:rPr>
+        <w:t>ISSN</w:t>
+      </w:r>
+      <w:r>
+        <w:rPr>
           <w:sz w:val="28"/>
           <w:szCs w:val="28"/>
         </w:rPr>
         <w:t> </w:t>
       </w:r>
-      <w:hyperlink r:id="rId35" w:history="1">
-        <w:r>
-          <w:rPr>
-            <w:rStyle w:val="a4"/>
-            <w:rFonts w:ascii="Times New Roman" w:hAnsi="Times New Roman" w:cs="Times New Roman"/>
-            <w:sz w:val="28"/>
-            <w:szCs w:val="28"/>
-          </w:rPr>
-          <w:t>2303-9868</w:t>
-        </w:r>
-      </w:hyperlink>
-      <w:r>
-        <w:rPr>
-          <w:rFonts w:ascii="Times New Roman" w:hAnsi="Times New Roman" w:cs="Times New Roman"/>
+      <w:r>
+        <w:rPr>
+          <w:rFonts w:eastAsiaTheme="majorEastAsia"/>
+          <w:sz w:val="28"/>
+          <w:szCs w:val="28"/>
+        </w:rPr>
+        <w:t>2303-9868</w:t>
+      </w:r>
+      <w:r>
+        <w:rPr>
           <w:sz w:val="28"/>
           <w:szCs w:val="28"/>
         </w:rPr>
         <w:t>. — </w:t>
       </w:r>
-      <w:hyperlink r:id="rId36" w:tooltip="Doi" w:history="1">
-        <w:r>
-          <w:rPr>
-            <w:rStyle w:val="a4"/>
-            <w:rFonts w:ascii="Times New Roman" w:hAnsi="Times New Roman" w:cs="Times New Roman"/>
-            <w:sz w:val="28"/>
-            <w:szCs w:val="28"/>
-          </w:rPr>
-          <w:t>doi</w:t>
-        </w:r>
-      </w:hyperlink>
-      <w:r>
-        <w:rPr>
-          <w:rFonts w:ascii="Times New Roman" w:hAnsi="Times New Roman" w:cs="Times New Roman"/>
+      <w:r>
+        <w:rPr>
+          <w:rFonts w:eastAsiaTheme="majorEastAsia"/>
+          <w:sz w:val="28"/>
+          <w:szCs w:val="28"/>
+        </w:rPr>
+        <w:t>doi</w:t>
+      </w:r>
+      <w:r>
+        <w:rPr>
           <w:sz w:val="28"/>
           <w:szCs w:val="28"/>
         </w:rPr>
         <w:t>:</w:t>
       </w:r>
-      <w:hyperlink r:id="rId37" w:history="1">
-        <w:r>
-          <w:rPr>
-            <w:rStyle w:val="a4"/>
-            <w:rFonts w:ascii="Times New Roman" w:hAnsi="Times New Roman" w:cs="Times New Roman"/>
-            <w:sz w:val="28"/>
-            <w:szCs w:val="28"/>
-          </w:rPr>
-          <w:t>10.23670/IRJ.2021.107.5.111</w:t>
-        </w:r>
-      </w:hyperlink>
-      <w:r>
-        <w:rPr>
-          <w:rFonts w:ascii="Times New Roman" w:hAnsi="Times New Roman" w:cs="Times New Roman"/>
-          <w:sz w:val="28"/>
-          <w:szCs w:val="28"/>
-        </w:rPr>
-        <w:t>.</w:t>
+      <w:r>
+        <w:rPr>
+          <w:rFonts w:eastAsiaTheme="majorEastAsia"/>
+          <w:sz w:val="28"/>
+          <w:szCs w:val="28"/>
+        </w:rPr>
+        <w:t>10.23670/IRJ.2021.107.5.111</w:t>
+      </w:r>
+      <w:r>
+        <w:rPr>
+          <w:sz w:val="28"/>
+          <w:szCs w:val="28"/>
+        </w:rPr>
+        <w:t xml:space="preserve">. </w:t>
+      </w:r>
+      <w:r>
+        <w:rPr>
+          <w:rFonts w:eastAsiaTheme="majorEastAsia"/>
+          <w:sz w:val="28"/>
+          <w:szCs w:val="28"/>
+        </w:rPr>
+        <w:t>– Дата обращения (14.05.2023).</w:t>
       </w:r>
     </w:p>
     <w:p>
@@ -4319,115 +4611,171 @@
         <w:pStyle w:val="a3"/>
         <w:numPr>
           <w:ilvl w:val="0"/>
-          <w:numId w:val="6"/>
+          <w:numId w:val="27"/>
         </w:numPr>
         <w:spacing w:line="360" w:lineRule="auto"/>
         <w:rPr>
-          <w:rFonts w:ascii="Times New Roman" w:hAnsi="Times New Roman" w:cs="Times New Roman"/>
-          <w:sz w:val="28"/>
-          <w:szCs w:val="28"/>
-        </w:rPr>
-      </w:pPr>
-      <w:r>
-        <w:rPr>
-          <w:rFonts w:ascii="Times New Roman" w:hAnsi="Times New Roman" w:cs="Times New Roman"/>
+          <w:sz w:val="28"/>
+          <w:szCs w:val="28"/>
+        </w:rPr>
+      </w:pPr>
+      <w:r>
+        <w:rPr>
+          <w:sz w:val="28"/>
+          <w:szCs w:val="28"/>
+        </w:rPr>
+        <w:t xml:space="preserve"> Модели дистанционного образования. </w:t>
+      </w:r>
+      <w:r>
+        <w:rPr>
+          <w:rFonts w:eastAsiaTheme="majorEastAsia"/>
+          <w:sz w:val="28"/>
+          <w:szCs w:val="28"/>
+        </w:rPr>
+        <w:t xml:space="preserve">[Электронный ресурс] — Режим </w:t>
+      </w:r>
+      <w:proofErr w:type="gramStart"/>
+      <w:r>
+        <w:rPr>
+          <w:rFonts w:eastAsiaTheme="majorEastAsia"/>
+          <w:sz w:val="28"/>
+          <w:szCs w:val="28"/>
+        </w:rPr>
+        <w:t xml:space="preserve">доступа: </w:t>
+      </w:r>
+      <w:r>
+        <w:rPr>
           <w:sz w:val="28"/>
           <w:szCs w:val="28"/>
         </w:rPr>
         <w:t xml:space="preserve"> </w:t>
       </w:r>
-      <w:hyperlink r:id="rId38" w:history="1">
-        <w:r>
-          <w:rPr>
-            <w:rStyle w:val="a4"/>
-            <w:rFonts w:ascii="Times New Roman" w:hAnsi="Times New Roman" w:cs="Times New Roman"/>
-            <w:sz w:val="28"/>
-            <w:szCs w:val="28"/>
-          </w:rPr>
-          <w:t>https://tsput.ru/res/informat/aosit/Lection3.htm#_Toc117301364</w:t>
-        </w:r>
-      </w:hyperlink>
+      <w:r>
+        <w:rPr>
+          <w:rFonts w:eastAsiaTheme="majorEastAsia"/>
+          <w:sz w:val="28"/>
+          <w:szCs w:val="28"/>
+        </w:rPr>
+        <w:t>https://tsput.ru/res/informat/aosit/Lection3.htm#_Toc117301364</w:t>
+      </w:r>
+      <w:proofErr w:type="gramEnd"/>
+      <w:r>
+        <w:rPr>
+          <w:rFonts w:eastAsiaTheme="majorEastAsia"/>
+          <w:sz w:val="28"/>
+          <w:szCs w:val="28"/>
+        </w:rPr>
+        <w:t xml:space="preserve"> – Дата обращения (14.05.2023).</w:t>
+      </w:r>
     </w:p>
     <w:p>
       <w:pPr>
         <w:pStyle w:val="a3"/>
         <w:numPr>
           <w:ilvl w:val="0"/>
-          <w:numId w:val="6"/>
+          <w:numId w:val="27"/>
         </w:numPr>
         <w:spacing w:line="360" w:lineRule="auto"/>
         <w:rPr>
-          <w:rFonts w:ascii="Times New Roman" w:hAnsi="Times New Roman" w:cs="Times New Roman"/>
-          <w:sz w:val="28"/>
-          <w:szCs w:val="28"/>
-        </w:rPr>
-      </w:pPr>
-      <w:r>
-        <w:rPr>
-          <w:rFonts w:ascii="Times New Roman" w:hAnsi="Times New Roman" w:cs="Times New Roman"/>
+          <w:sz w:val="28"/>
+          <w:szCs w:val="28"/>
+        </w:rPr>
+      </w:pPr>
+      <w:r>
+        <w:rPr>
+          <w:sz w:val="28"/>
+          <w:szCs w:val="28"/>
+        </w:rPr>
+        <w:lastRenderedPageBreak/>
+        <w:t xml:space="preserve"> Модели дистанционного обучения. </w:t>
+      </w:r>
+      <w:r>
+        <w:rPr>
+          <w:rFonts w:eastAsiaTheme="majorEastAsia"/>
+          <w:sz w:val="28"/>
+          <w:szCs w:val="28"/>
+        </w:rPr>
+        <w:t xml:space="preserve">[Электронный ресурс] — Режим </w:t>
+      </w:r>
+      <w:proofErr w:type="gramStart"/>
+      <w:r>
+        <w:rPr>
+          <w:rFonts w:eastAsiaTheme="majorEastAsia"/>
+          <w:sz w:val="28"/>
+          <w:szCs w:val="28"/>
+        </w:rPr>
+        <w:t xml:space="preserve">доступа: </w:t>
+      </w:r>
+      <w:r>
+        <w:rPr>
           <w:sz w:val="28"/>
           <w:szCs w:val="28"/>
         </w:rPr>
         <w:t xml:space="preserve"> </w:t>
       </w:r>
-      <w:hyperlink r:id="rId39" w:history="1">
-        <w:r>
-          <w:rPr>
-            <w:rStyle w:val="a4"/>
-            <w:rFonts w:ascii="Times New Roman" w:hAnsi="Times New Roman" w:cs="Times New Roman"/>
-            <w:sz w:val="28"/>
-            <w:szCs w:val="28"/>
-          </w:rPr>
-          <w:t>https://studfile.net/preview/8976549/page:12/</w:t>
-        </w:r>
-      </w:hyperlink>
+      <w:r>
+        <w:rPr>
+          <w:rFonts w:eastAsiaTheme="majorEastAsia"/>
+          <w:sz w:val="28"/>
+          <w:szCs w:val="28"/>
+        </w:rPr>
+        <w:t>https://studfile.net/preview/8976549/page:12/</w:t>
+      </w:r>
+      <w:proofErr w:type="gramEnd"/>
+      <w:r>
+        <w:rPr>
+          <w:rFonts w:eastAsiaTheme="majorEastAsia"/>
+          <w:sz w:val="28"/>
+          <w:szCs w:val="28"/>
+        </w:rPr>
+        <w:t xml:space="preserve"> – Дата обращения (14.05.2023).</w:t>
+      </w:r>
     </w:p>
     <w:p>
       <w:pPr>
         <w:pStyle w:val="a3"/>
         <w:numPr>
           <w:ilvl w:val="0"/>
-          <w:numId w:val="6"/>
+          <w:numId w:val="27"/>
         </w:numPr>
         <w:spacing w:line="360" w:lineRule="auto"/>
         <w:rPr>
-          <w:rFonts w:ascii="Times New Roman" w:hAnsi="Times New Roman" w:cs="Times New Roman"/>
-          <w:sz w:val="28"/>
-          <w:szCs w:val="28"/>
-        </w:rPr>
-      </w:pPr>
-      <w:r>
-        <w:rPr>
-          <w:rFonts w:ascii="Times New Roman" w:hAnsi="Times New Roman" w:cs="Times New Roman"/>
-          <w:sz w:val="28"/>
-          <w:szCs w:val="28"/>
-        </w:rPr>
-        <w:t xml:space="preserve"> </w:t>
-      </w:r>
-      <w:hyperlink r:id="rId40" w:history="1">
-        <w:r>
-          <w:rPr>
-            <w:rStyle w:val="a4"/>
-            <w:rFonts w:ascii="Times New Roman" w:hAnsi="Times New Roman" w:cs="Times New Roman"/>
-            <w:sz w:val="28"/>
-            <w:szCs w:val="28"/>
-          </w:rPr>
-          <w:t>https://disshelp.ru/blog/spetsifika-proektirovaniya-planirovaniya-i-razrabotki-programm-distantsionnogo-obucheniya-dlya-polnogo-i-chastichnogo-distanta/</w:t>
-        </w:r>
-      </w:hyperlink>
-    </w:p>
-    <w:p>
-      <w:pPr>
-        <w:pStyle w:val="a3"/>
-        <w:spacing w:line="360" w:lineRule="auto"/>
-        <w:rPr>
-          <w:rFonts w:ascii="Times New Roman" w:hAnsi="Times New Roman" w:cs="Times New Roman"/>
-          <w:sz w:val="28"/>
-          <w:szCs w:val="28"/>
-        </w:rPr>
-      </w:pPr>
-      <w:bookmarkStart w:id="1" w:name="_GoBack"/>
-      <w:bookmarkEnd w:id="1"/>
+          <w:sz w:val="28"/>
+          <w:szCs w:val="28"/>
+        </w:rPr>
+      </w:pPr>
+      <w:r>
+        <w:rPr>
+          <w:sz w:val="28"/>
+          <w:szCs w:val="28"/>
+        </w:rPr>
+        <w:t xml:space="preserve"> Специфика проектирования и планирования дистанционных программ. </w:t>
+      </w:r>
+      <w:r>
+        <w:rPr>
+          <w:rFonts w:eastAsiaTheme="majorEastAsia"/>
+          <w:sz w:val="28"/>
+          <w:szCs w:val="28"/>
+        </w:rPr>
+        <w:t>Режим доступа:</w:t>
+      </w:r>
+      <w:r>
+        <w:rPr>
+          <w:rFonts w:ascii="Segoe UI" w:hAnsi="Segoe UI" w:cs="Segoe UI"/>
+          <w:color w:val="162630"/>
+          <w:sz w:val="21"/>
+          <w:szCs w:val="21"/>
+        </w:rPr>
+        <w:br/>
+      </w:r>
+      <w:r>
+        <w:rPr>
+          <w:rFonts w:eastAsiaTheme="majorEastAsia"/>
+          <w:sz w:val="28"/>
+          <w:szCs w:val="28"/>
+        </w:rPr>
+        <w:t>https://disshelp.ru/blog/spetsifika-proektirovaniya-planirovaniya-i-razrabotki-programm-distantsionnogo-obucheniya-dlya-polnogo-i-chastichnogo-distanta/ – Дата обращения (14.05.2023).</w:t>
+      </w:r>
     </w:p>
     <w:p>
       <w:pPr>
@@ -7485,6 +7833,36 @@
   </w:num>
   <w:num w:numId="26">
     <w:abstractNumId w:val="20"/>
+  </w:num>
+  <w:num w:numId="27">
+    <w:abstractNumId w:val="11"/>
+    <w:lvlOverride w:ilvl="0">
+      <w:startOverride w:val="1"/>
+    </w:lvlOverride>
+    <w:lvlOverride w:ilvl="1">
+      <w:startOverride w:val="1"/>
+    </w:lvlOverride>
+    <w:lvlOverride w:ilvl="2">
+      <w:startOverride w:val="1"/>
+    </w:lvlOverride>
+    <w:lvlOverride w:ilvl="3">
+      <w:startOverride w:val="1"/>
+    </w:lvlOverride>
+    <w:lvlOverride w:ilvl="4">
+      <w:startOverride w:val="1"/>
+    </w:lvlOverride>
+    <w:lvlOverride w:ilvl="5">
+      <w:startOverride w:val="1"/>
+    </w:lvlOverride>
+    <w:lvlOverride w:ilvl="6">
+      <w:startOverride w:val="1"/>
+    </w:lvlOverride>
+    <w:lvlOverride w:ilvl="7">
+      <w:startOverride w:val="1"/>
+    </w:lvlOverride>
+    <w:lvlOverride w:ilvl="8">
+      <w:startOverride w:val="1"/>
+    </w:lvlOverride>
   </w:num>
 </w:numbering>
 </file>
@@ -7891,6 +8269,7 @@
   <w:style w:type="character" w:default="1" w:styleId="a0">
     <w:name w:val="Default Paragraph Font"/>
     <w:uiPriority w:val="1"/>
+    <w:semiHidden/>
     <w:unhideWhenUsed/>
   </w:style>
   <w:style w:type="table" w:default="1" w:styleId="a1">

</xml_diff>